<commit_message>
en eddition for programming guide
</commit_message>
<xml_diff>
--- a/doc/en/Getting Started.docx
+++ b/doc/en/Getting Started.docx
@@ -739,23 +739,7 @@
           <w:sz w:val="24"/>
           <w:szCs w:val="24"/>
         </w:rPr>
-        <w:t xml:space="preserve">Install </w:t>
-      </w:r>
-      <w:r>
-        <w:rPr>
-          <w:rFonts w:asciiTheme="majorHAnsi" w:hAnsiTheme="majorHAnsi"/>
-          <w:sz w:val="24"/>
-          <w:szCs w:val="24"/>
-        </w:rPr>
-        <w:t xml:space="preserve">software </w:t>
-      </w:r>
-      <w:r>
-        <w:rPr>
-          <w:rFonts w:asciiTheme="majorHAnsi" w:hAnsiTheme="majorHAnsi"/>
-          <w:sz w:val="24"/>
-          <w:szCs w:val="24"/>
-        </w:rPr>
-        <w:t>bison:</w:t>
+        <w:t>Install software bison:</w:t>
       </w:r>
     </w:p>
     <w:p>
@@ -873,45 +857,8 @@
           <w:sz w:val="20"/>
           <w:szCs w:val="20"/>
         </w:rPr>
-        <w:t xml:space="preserve"> data/</w:t>
-      </w:r>
-      <w:proofErr w:type="spellStart"/>
-      <w:r>
-        <w:rPr>
-          <w:rFonts w:ascii="Courier New" w:hAnsi="Courier New" w:cs="Courier New"/>
-          <w:b/>
-          <w:i/>
-          <w:color w:val="FF0000"/>
-          <w:sz w:val="20"/>
-          <w:szCs w:val="20"/>
-        </w:rPr>
-        <w:t>yacc.c</w:t>
-      </w:r>
-      <w:proofErr w:type="spellEnd"/>
-      <w:r>
-        <w:rPr>
-          <w:rFonts w:ascii="Courier New" w:hAnsi="Courier New" w:cs="Courier New"/>
-          <w:b/>
-          <w:i/>
-          <w:color w:val="FF0000"/>
-          <w:sz w:val="20"/>
-          <w:szCs w:val="20"/>
-        </w:rPr>
-        <w:t xml:space="preserve"> ../</w:t>
-      </w:r>
-      <w:proofErr w:type="spellStart"/>
-      <w:r>
-        <w:rPr>
-          <w:rFonts w:ascii="Courier New" w:hAnsi="Courier New" w:cs="Courier New"/>
-          <w:b/>
-          <w:i/>
-          <w:color w:val="FF0000"/>
-          <w:sz w:val="20"/>
-          <w:szCs w:val="20"/>
-        </w:rPr>
-        <w:t>yacc.c.diff</w:t>
-      </w:r>
-      <w:proofErr w:type="spellEnd"/>
+        <w:t xml:space="preserve"> data/yacc.c ../yacc.c.diff</w:t>
+      </w:r>
     </w:p>
     <w:p>
       <w:pPr>
@@ -1018,39 +965,74 @@
           <w:sz w:val="24"/>
           <w:szCs w:val="24"/>
         </w:rPr>
-        <w:t xml:space="preserve">Install </w:t>
-      </w:r>
-      <w:r>
-        <w:rPr>
-          <w:rFonts w:asciiTheme="majorHAnsi" w:hAnsiTheme="majorHAnsi"/>
-          <w:sz w:val="24"/>
-          <w:szCs w:val="24"/>
-        </w:rPr>
-        <w:t>software</w:t>
-      </w:r>
-      <w:r>
-        <w:rPr>
-          <w:rFonts w:asciiTheme="majorHAnsi" w:hAnsiTheme="majorHAnsi"/>
-          <w:sz w:val="24"/>
-          <w:szCs w:val="24"/>
+        <w:t xml:space="preserve">Install software </w:t>
+      </w:r>
+      <w:r>
+        <w:rPr>
+          <w:rFonts w:asciiTheme="majorHAnsi" w:hAnsiTheme="majorHAnsi"/>
+          <w:sz w:val="24"/>
+          <w:szCs w:val="24"/>
+        </w:rPr>
+        <w:t>flex</w:t>
+      </w:r>
+      <w:r>
+        <w:rPr>
+          <w:rFonts w:asciiTheme="majorHAnsi" w:hAnsiTheme="majorHAnsi"/>
+          <w:sz w:val="24"/>
+          <w:szCs w:val="24"/>
+        </w:rPr>
+        <w:t>:</w:t>
+      </w:r>
+    </w:p>
+    <w:p>
+      <w:pPr>
+        <w:ind w:left="840" w:firstLineChars="175" w:firstLine="350"/>
+        <w:rPr>
+          <w:rFonts w:ascii="Courier New" w:hAnsi="Courier New" w:cs="Courier New"/>
+          <w:i/>
+          <w:sz w:val="20"/>
+          <w:szCs w:val="20"/>
+        </w:rPr>
+      </w:pPr>
+      <w:proofErr w:type="gramStart"/>
+      <w:r>
+        <w:rPr>
+          <w:rFonts w:ascii="Courier New" w:hAnsi="Courier New" w:cs="Courier New"/>
+          <w:i/>
+          <w:sz w:val="20"/>
+          <w:szCs w:val="20"/>
+        </w:rPr>
+        <w:t>tar</w:t>
+      </w:r>
+      <w:proofErr w:type="gramEnd"/>
+      <w:r>
+        <w:rPr>
+          <w:rFonts w:ascii="Courier New" w:hAnsi="Courier New" w:cs="Courier New"/>
+          <w:i/>
+          <w:sz w:val="20"/>
+          <w:szCs w:val="20"/>
         </w:rPr>
         <w:t xml:space="preserve"> </w:t>
       </w:r>
-      <w:r>
-        <w:rPr>
-          <w:rFonts w:asciiTheme="majorHAnsi" w:hAnsiTheme="majorHAnsi"/>
-          <w:sz w:val="24"/>
-          <w:szCs w:val="24"/>
-        </w:rPr>
-        <w:t>flex</w:t>
-      </w:r>
-      <w:r>
-        <w:rPr>
-          <w:rFonts w:asciiTheme="majorHAnsi" w:hAnsiTheme="majorHAnsi"/>
-          <w:sz w:val="24"/>
-          <w:szCs w:val="24"/>
-        </w:rPr>
-        <w:t>:</w:t>
+      <w:proofErr w:type="spellStart"/>
+      <w:r>
+        <w:rPr>
+          <w:rFonts w:ascii="Courier New" w:hAnsi="Courier New" w:cs="Courier New"/>
+          <w:i/>
+          <w:sz w:val="20"/>
+          <w:szCs w:val="20"/>
+        </w:rPr>
+        <w:t>xf</w:t>
+      </w:r>
+      <w:proofErr w:type="spellEnd"/>
+      <w:r>
+        <w:rPr>
+          <w:rFonts w:ascii="Courier New" w:hAnsi="Courier New" w:cs="Courier New"/>
+          <w:i/>
+          <w:sz w:val="20"/>
+          <w:szCs w:val="20"/>
+        </w:rPr>
+        <w:t xml:space="preserve"> flex-2.5.37.tar.bz2</w:t>
       </w:r>
     </w:p>
     <w:p>
@@ -1071,7 +1053,7 @@
           <w:sz w:val="20"/>
           <w:szCs w:val="20"/>
         </w:rPr>
-        <w:t>tar</w:t>
+        <w:t>cd</w:t>
       </w:r>
       <w:proofErr w:type="gramEnd"/>
       <w:r>
@@ -1081,27 +1063,7 @@
           <w:sz w:val="20"/>
           <w:szCs w:val="20"/>
         </w:rPr>
-        <w:t xml:space="preserve"> </w:t>
-      </w:r>
-      <w:proofErr w:type="spellStart"/>
-      <w:r>
-        <w:rPr>
-          <w:rFonts w:ascii="Courier New" w:hAnsi="Courier New" w:cs="Courier New"/>
-          <w:i/>
-          <w:sz w:val="20"/>
-          <w:szCs w:val="20"/>
-        </w:rPr>
-        <w:t>xf</w:t>
-      </w:r>
-      <w:proofErr w:type="spellEnd"/>
-      <w:r>
-        <w:rPr>
-          <w:rFonts w:ascii="Courier New" w:hAnsi="Courier New" w:cs="Courier New"/>
-          <w:i/>
-          <w:sz w:val="20"/>
-          <w:szCs w:val="20"/>
-        </w:rPr>
-        <w:t xml:space="preserve"> flex-2.5.37.tar.bz2</w:t>
+        <w:t xml:space="preserve"> flex-2.5.37</w:t>
       </w:r>
     </w:p>
     <w:p>
@@ -1122,7 +1084,7 @@
           <w:sz w:val="20"/>
           <w:szCs w:val="20"/>
         </w:rPr>
-        <w:t>cd</w:t>
+        <w:t>./</w:t>
       </w:r>
       <w:proofErr w:type="gramEnd"/>
       <w:r>
@@ -1132,7 +1094,7 @@
           <w:sz w:val="20"/>
           <w:szCs w:val="20"/>
         </w:rPr>
-        <w:t xml:space="preserve"> flex-2.5.37</w:t>
+        <w:t>configure</w:t>
       </w:r>
     </w:p>
     <w:p>
@@ -1140,37 +1102,6 @@
         <w:ind w:left="840" w:firstLineChars="175" w:firstLine="350"/>
         <w:rPr>
           <w:rFonts w:ascii="Courier New" w:hAnsi="Courier New" w:cs="Courier New"/>
-          <w:i/>
-          <w:sz w:val="20"/>
-          <w:szCs w:val="20"/>
-        </w:rPr>
-      </w:pPr>
-      <w:proofErr w:type="gramStart"/>
-      <w:r>
-        <w:rPr>
-          <w:rFonts w:ascii="Courier New" w:hAnsi="Courier New" w:cs="Courier New"/>
-          <w:i/>
-          <w:sz w:val="20"/>
-          <w:szCs w:val="20"/>
-        </w:rPr>
-        <w:t>./</w:t>
-      </w:r>
-      <w:proofErr w:type="gramEnd"/>
-      <w:r>
-        <w:rPr>
-          <w:rFonts w:ascii="Courier New" w:hAnsi="Courier New" w:cs="Courier New"/>
-          <w:i/>
-          <w:sz w:val="20"/>
-          <w:szCs w:val="20"/>
-        </w:rPr>
-        <w:t>configure</w:t>
-      </w:r>
-    </w:p>
-    <w:p>
-      <w:pPr>
-        <w:ind w:left="840" w:firstLineChars="175" w:firstLine="350"/>
-        <w:rPr>
-          <w:rFonts w:ascii="Courier New" w:hAnsi="Courier New" w:cs="Courier New" w:hint="eastAsia"/>
           <w:i/>
           <w:sz w:val="20"/>
           <w:szCs w:val="20"/>
@@ -1445,7 +1376,7 @@
         </w:numPr>
         <w:ind w:firstLineChars="0"/>
         <w:rPr>
-          <w:rFonts w:asciiTheme="majorHAnsi" w:hAnsiTheme="majorHAnsi" w:hint="eastAsia"/>
+          <w:rFonts w:asciiTheme="majorHAnsi" w:hAnsiTheme="majorHAnsi"/>
           <w:sz w:val="24"/>
           <w:szCs w:val="24"/>
         </w:rPr>
@@ -1464,7 +1395,7 @@
         <w:pStyle w:val="a5"/>
         <w:ind w:left="420" w:firstLineChars="0" w:firstLine="0"/>
         <w:rPr>
-          <w:rFonts w:asciiTheme="majorHAnsi" w:hAnsiTheme="majorHAnsi" w:hint="eastAsia"/>
+          <w:rFonts w:asciiTheme="majorHAnsi" w:hAnsiTheme="majorHAnsi"/>
           <w:sz w:val="24"/>
           <w:szCs w:val="24"/>
         </w:rPr>
@@ -1483,7 +1414,7 @@
         <w:pStyle w:val="a5"/>
         <w:ind w:left="420" w:firstLineChars="0" w:firstLine="0"/>
         <w:rPr>
-          <w:rFonts w:asciiTheme="majorHAnsi" w:hAnsiTheme="majorHAnsi" w:hint="eastAsia"/>
+          <w:rFonts w:asciiTheme="majorHAnsi" w:hAnsiTheme="majorHAnsi"/>
           <w:sz w:val="24"/>
           <w:szCs w:val="24"/>
         </w:rPr>
@@ -1615,7 +1546,7 @@
       <w:pPr>
         <w:ind w:firstLine="420"/>
         <w:rPr>
-          <w:rFonts w:ascii="Courier New" w:hAnsi="Courier New" w:cs="Courier New" w:hint="eastAsia"/>
+          <w:rFonts w:ascii="Courier New" w:hAnsi="Courier New" w:cs="Courier New"/>
           <w:i/>
           <w:sz w:val="20"/>
           <w:szCs w:val="20"/>
@@ -1761,9 +1692,6 @@
     <w:p>
       <w:pPr>
         <w:pStyle w:val="1"/>
-        <w:rPr>
-          <w:rFonts w:hint="eastAsia"/>
-        </w:rPr>
       </w:pPr>
       <w:r>
         <w:rPr>
@@ -1846,7 +1774,7 @@
         <w:pStyle w:val="a5"/>
         <w:ind w:left="840" w:firstLineChars="0"/>
         <w:rPr>
-          <w:rFonts w:ascii="Courier New" w:hAnsi="Courier New" w:cs="Courier New" w:hint="eastAsia"/>
+          <w:rFonts w:ascii="Courier New" w:hAnsi="Courier New" w:cs="Courier New"/>
           <w:sz w:val="20"/>
           <w:szCs w:val="20"/>
         </w:rPr>
@@ -1875,7 +1803,7 @@
         <w:pStyle w:val="a5"/>
         <w:ind w:left="840" w:firstLineChars="0"/>
         <w:rPr>
-          <w:rFonts w:ascii="Courier New" w:hAnsi="Courier New" w:cs="Courier New" w:hint="eastAsia"/>
+          <w:rFonts w:ascii="Courier New" w:hAnsi="Courier New" w:cs="Courier New"/>
           <w:sz w:val="20"/>
           <w:szCs w:val="20"/>
         </w:rPr>
@@ -1919,7 +1847,7 @@
         <w:pStyle w:val="a5"/>
         <w:ind w:left="840" w:firstLineChars="0"/>
         <w:rPr>
-          <w:rFonts w:ascii="Courier New" w:hAnsi="Courier New" w:cs="Courier New" w:hint="eastAsia"/>
+          <w:rFonts w:ascii="Courier New" w:hAnsi="Courier New" w:cs="Courier New"/>
           <w:sz w:val="20"/>
           <w:szCs w:val="20"/>
         </w:rPr>
@@ -1971,7 +1899,26 @@
           <w:sz w:val="24"/>
           <w:szCs w:val="24"/>
         </w:rPr>
-        <w:t>rce code file shows how to use the APIs of the eyoung system. For details, please refer to &lt;&lt;Programming Guide&gt;&gt;.</w:t>
+        <w:t xml:space="preserve">rce code file shows how to use the APIs of the eyoung system. For details, please refer to </w:t>
+      </w:r>
+      <w:r>
+        <w:rPr>
+          <w:rFonts w:asciiTheme="majorHAnsi" w:hAnsiTheme="majorHAnsi" w:cs="Courier New"/>
+          <w:b/>
+          <w:i/>
+          <w:sz w:val="24"/>
+          <w:szCs w:val="24"/>
+          <w:u w:val="single"/>
+        </w:rPr>
+        <w:t>Programming Guide</w:t>
+      </w:r>
+      <w:r>
+        <w:rPr>
+          <w:rFonts w:asciiTheme="majorHAnsi" w:hAnsiTheme="majorHAnsi" w:cs="Courier New"/>
+          <w:sz w:val="24"/>
+          <w:szCs w:val="24"/>
+        </w:rPr>
+        <w:t>.</w:t>
       </w:r>
     </w:p>
     <w:p>
@@ -1994,7 +1941,26 @@
           <w:sz w:val="24"/>
           <w:szCs w:val="24"/>
         </w:rPr>
-        <w:t>The http_xss.ey is a signature file, which includes a signature for detecting HTTP Crossing Site Script (XSS) attacks. The file shows how to write eyoung signatures. For details, please refer to &lt;&lt;Signature Specification&gt;&gt;.</w:t>
+        <w:t xml:space="preserve">The http_xss.ey is a signature file, which includes a signature for detecting HTTP Crossing Site Script (XSS) attacks. The file shows how to write eyoung signatures. For details, please refer to </w:t>
+      </w:r>
+      <w:r>
+        <w:rPr>
+          <w:rFonts w:asciiTheme="majorHAnsi" w:hAnsiTheme="majorHAnsi" w:cs="Courier New"/>
+          <w:b/>
+          <w:i/>
+          <w:sz w:val="24"/>
+          <w:szCs w:val="24"/>
+          <w:u w:val="single"/>
+        </w:rPr>
+        <w:t>Signature Specification</w:t>
+      </w:r>
+      <w:r>
+        <w:rPr>
+          <w:rFonts w:asciiTheme="majorHAnsi" w:hAnsiTheme="majorHAnsi" w:cs="Courier New"/>
+          <w:sz w:val="24"/>
+          <w:szCs w:val="24"/>
+        </w:rPr>
+        <w:t>.</w:t>
       </w:r>
     </w:p>
     <w:p>
@@ -2006,26 +1972,23 @@
         </w:numPr>
         <w:ind w:firstLineChars="0"/>
         <w:rPr>
-          <w:rFonts w:asciiTheme="majorHAnsi" w:hAnsiTheme="majorHAnsi" w:cs="Courier New" w:hint="eastAsia"/>
-          <w:sz w:val="24"/>
-          <w:szCs w:val="24"/>
-        </w:rPr>
-      </w:pPr>
-      <w:r>
-        <w:rPr>
           <w:rFonts w:asciiTheme="majorHAnsi" w:hAnsiTheme="majorHAnsi" w:cs="Courier New"/>
           <w:sz w:val="24"/>
           <w:szCs w:val="24"/>
         </w:rPr>
+      </w:pPr>
+      <w:r>
+        <w:rPr>
+          <w:rFonts w:asciiTheme="majorHAnsi" w:hAnsiTheme="majorHAnsi" w:cs="Courier New"/>
+          <w:sz w:val="24"/>
+          <w:szCs w:val="24"/>
+        </w:rPr>
         <w:t>The req-15.msg is a simulation of a HTTP POST request, in which there is a HTTP XSS attempt.</w:t>
       </w:r>
     </w:p>
     <w:p>
       <w:pPr>
         <w:pStyle w:val="1"/>
-        <w:rPr>
-          <w:rFonts w:hint="eastAsia"/>
-        </w:rPr>
       </w:pPr>
       <w:r>
         <w:rPr>
@@ -2039,68 +2002,92 @@
       <w:pPr>
         <w:ind w:firstLine="420"/>
         <w:rPr>
+          <w:rFonts w:asciiTheme="majorHAnsi" w:hAnsiTheme="majorHAnsi" w:cs="Courier New"/>
+          <w:sz w:val="24"/>
+          <w:szCs w:val="24"/>
+        </w:rPr>
+      </w:pPr>
+      <w:r>
+        <w:rPr>
+          <w:rFonts w:asciiTheme="majorHAnsi" w:hAnsiTheme="majorHAnsi" w:hint="eastAsia"/>
+          <w:sz w:val="24"/>
+          <w:szCs w:val="24"/>
+        </w:rPr>
+        <w:t xml:space="preserve">All </w:t>
+      </w:r>
+      <w:r>
+        <w:rPr>
+          <w:rFonts w:asciiTheme="majorHAnsi" w:hAnsiTheme="majorHAnsi" w:hint="eastAsia"/>
+          <w:sz w:val="24"/>
+          <w:szCs w:val="24"/>
+        </w:rPr>
+        <w:t xml:space="preserve">the documents are in the directory </w:t>
+      </w:r>
+      <w:r>
+        <w:rPr>
+          <w:rFonts w:asciiTheme="majorHAnsi" w:hAnsiTheme="majorHAnsi" w:hint="eastAsia"/>
+          <w:i/>
+          <w:color w:val="FF0000"/>
+          <w:sz w:val="24"/>
+          <w:szCs w:val="24"/>
+        </w:rPr>
+        <w:t>doc</w:t>
+      </w:r>
+      <w:r>
+        <w:rPr>
+          <w:rFonts w:asciiTheme="majorHAnsi" w:hAnsiTheme="majorHAnsi" w:hint="eastAsia"/>
+          <w:sz w:val="24"/>
+          <w:szCs w:val="24"/>
+        </w:rPr>
+        <w:t xml:space="preserve">. </w:t>
+      </w:r>
+      <w:r>
+        <w:rPr>
+          <w:rFonts w:asciiTheme="majorHAnsi" w:hAnsiTheme="majorHAnsi" w:hint="eastAsia"/>
+          <w:sz w:val="24"/>
+          <w:szCs w:val="24"/>
+        </w:rPr>
+        <w:t xml:space="preserve">Document </w:t>
+      </w:r>
+      <w:r>
+        <w:rPr>
+          <w:rFonts w:asciiTheme="majorHAnsi" w:hAnsiTheme="majorHAnsi" w:cs="Courier New"/>
+          <w:b/>
+          <w:i/>
+          <w:sz w:val="24"/>
+          <w:szCs w:val="24"/>
+          <w:u w:val="single"/>
+        </w:rPr>
+        <w:t>Programming Guide</w:t>
+      </w:r>
+      <w:r>
+        <w:rPr>
           <w:rFonts w:asciiTheme="majorHAnsi" w:hAnsiTheme="majorHAnsi" w:cs="Courier New" w:hint="eastAsia"/>
           <w:sz w:val="24"/>
           <w:szCs w:val="24"/>
         </w:rPr>
-      </w:pPr>
-      <w:r>
-        <w:rPr>
-          <w:rFonts w:asciiTheme="majorHAnsi" w:hAnsiTheme="majorHAnsi" w:hint="eastAsia"/>
-          <w:sz w:val="24"/>
-          <w:szCs w:val="24"/>
-        </w:rPr>
-        <w:t xml:space="preserve">All </w:t>
-      </w:r>
-      <w:r>
-        <w:rPr>
-          <w:rFonts w:asciiTheme="majorHAnsi" w:hAnsiTheme="majorHAnsi" w:hint="eastAsia"/>
-          <w:sz w:val="24"/>
-          <w:szCs w:val="24"/>
-        </w:rPr>
-        <w:t xml:space="preserve">the documents are in the directory </w:t>
-      </w:r>
-      <w:r>
-        <w:rPr>
-          <w:rFonts w:asciiTheme="majorHAnsi" w:hAnsiTheme="majorHAnsi" w:hint="eastAsia"/>
-          <w:i/>
-          <w:color w:val="FF0000"/>
-          <w:sz w:val="24"/>
-          <w:szCs w:val="24"/>
-        </w:rPr>
-        <w:t>doc</w:t>
-      </w:r>
-      <w:r>
-        <w:rPr>
-          <w:rFonts w:asciiTheme="majorHAnsi" w:hAnsiTheme="majorHAnsi" w:hint="eastAsia"/>
-          <w:sz w:val="24"/>
-          <w:szCs w:val="24"/>
-        </w:rPr>
-        <w:t xml:space="preserve">. </w:t>
-      </w:r>
-      <w:r>
-        <w:rPr>
-          <w:rFonts w:asciiTheme="majorHAnsi" w:hAnsiTheme="majorHAnsi" w:hint="eastAsia"/>
-          <w:sz w:val="24"/>
-          <w:szCs w:val="24"/>
-        </w:rPr>
-        <w:t xml:space="preserve">Document </w:t>
+        <w:t xml:space="preserve"> shows the details of the eyoung, such as concept, programming model, APIs etc. Document </w:t>
       </w:r>
       <w:r>
         <w:rPr>
           <w:rFonts w:asciiTheme="majorHAnsi" w:hAnsiTheme="majorHAnsi" w:cs="Courier New"/>
-          <w:sz w:val="24"/>
-          <w:szCs w:val="24"/>
-        </w:rPr>
-        <w:t>&lt;&lt;Programming Guide&gt;&gt;</w:t>
-      </w:r>
+          <w:b/>
+          <w:i/>
+          <w:sz w:val="24"/>
+          <w:szCs w:val="24"/>
+          <w:u w:val="single"/>
+        </w:rPr>
+        <w:t>Signature Specification</w:t>
+      </w:r>
+      <w:bookmarkStart w:id="0" w:name="_GoBack"/>
+      <w:bookmarkEnd w:id="0"/>
       <w:r>
         <w:rPr>
           <w:rFonts w:asciiTheme="majorHAnsi" w:hAnsiTheme="majorHAnsi" w:cs="Courier New" w:hint="eastAsia"/>
           <w:sz w:val="24"/>
           <w:szCs w:val="24"/>
         </w:rPr>
-        <w:t xml:space="preserve"> shows the details of the eyoung, such as concept, programming model, APIs etc. Document </w:t>
+        <w:t xml:space="preserve"> introduces the eyoung signature format and how to write </w:t>
       </w:r>
       <w:r>
         <w:rPr>
@@ -2108,7 +2095,7 @@
           <w:sz w:val="24"/>
           <w:szCs w:val="24"/>
         </w:rPr>
-        <w:t>&lt;&lt;Signature Specification&gt;&gt;</w:t>
+        <w:t>powerful</w:t>
       </w:r>
       <w:r>
         <w:rPr>
@@ -2116,43 +2103,24 @@
           <w:sz w:val="24"/>
           <w:szCs w:val="24"/>
         </w:rPr>
-        <w:t xml:space="preserve"> introduces the eyoung signature format and how to write </w:t>
-      </w:r>
-      <w:r>
-        <w:rPr>
-          <w:rFonts w:asciiTheme="majorHAnsi" w:hAnsiTheme="majorHAnsi" w:cs="Courier New"/>
-          <w:sz w:val="24"/>
-          <w:szCs w:val="24"/>
-        </w:rPr>
-        <w:t>powerful</w:t>
-      </w:r>
-      <w:r>
-        <w:rPr>
-          <w:rFonts w:asciiTheme="majorHAnsi" w:hAnsiTheme="majorHAnsi" w:cs="Courier New" w:hint="eastAsia"/>
-          <w:sz w:val="24"/>
-          <w:szCs w:val="24"/>
-        </w:rPr>
         <w:t xml:space="preserve"> signatures.</w:t>
       </w:r>
     </w:p>
     <w:p>
       <w:pPr>
         <w:pStyle w:val="1"/>
+      </w:pPr>
+      <w:r>
         <w:rPr>
           <w:rFonts w:hint="eastAsia"/>
         </w:rPr>
-      </w:pPr>
-      <w:r>
-        <w:rPr>
-          <w:rFonts w:hint="eastAsia"/>
-        </w:rPr>
         <w:t>Contact</w:t>
       </w:r>
     </w:p>
     <w:p>
       <w:pPr>
         <w:rPr>
-          <w:rFonts w:asciiTheme="majorHAnsi" w:hAnsiTheme="majorHAnsi" w:hint="eastAsia"/>
+          <w:rFonts w:asciiTheme="majorHAnsi" w:hAnsiTheme="majorHAnsi"/>
           <w:sz w:val="24"/>
           <w:szCs w:val="24"/>
         </w:rPr>
@@ -2166,7 +2134,7 @@
         <w:tab/>
         <w:t xml:space="preserve">If you have any idea or find bugs, please contact me: </w:t>
       </w:r>
-      <w:hyperlink r:id="rId6" w:history="1">
+      <w:hyperlink r:id="rId8" w:history="1">
         <w:r>
           <w:rPr>
             <w:rStyle w:val="a3"/>
@@ -2186,8 +2154,6 @@
           <w:szCs w:val="24"/>
         </w:rPr>
       </w:pPr>
-      <w:bookmarkStart w:id="0" w:name="_GoBack"/>
-      <w:bookmarkEnd w:id="0"/>
     </w:p>
     <w:sectPr>
       <w:pgSz w:w="11906" w:h="16838"/>
@@ -2197,6 +2163,44 @@
     </w:sectPr>
   </w:body>
 </w:document>
+</file>
+
+<file path=word/endnotes.xml><?xml version="1.0" encoding="utf-8"?>
+<w:endnotes xmlns:wpc="http://schemas.microsoft.com/office/word/2010/wordprocessingCanvas" xmlns:mc="http://schemas.openxmlformats.org/markup-compatibility/2006" xmlns:o="urn:schemas-microsoft-com:office:office" xmlns:r="http://schemas.openxmlformats.org/officeDocument/2006/relationships" xmlns:m="http://schemas.openxmlformats.org/officeDocument/2006/math" xmlns:v="urn:schemas-microsoft-com:vml" xmlns:wp14="http://schemas.microsoft.com/office/word/2010/wordprocessingDrawing" xmlns:wp="http://schemas.openxmlformats.org/drawingml/2006/wordprocessingDrawing" xmlns:w10="urn:schemas-microsoft-com:office:word" xmlns:w="http://schemas.openxmlformats.org/wordprocessingml/2006/main" xmlns:w14="http://schemas.microsoft.com/office/word/2010/wordml" xmlns:wpg="http://schemas.microsoft.com/office/word/2010/wordprocessingGroup" xmlns:wpi="http://schemas.microsoft.com/office/word/2010/wordprocessingInk" xmlns:wne="http://schemas.microsoft.com/office/word/2006/wordml" xmlns:wps="http://schemas.microsoft.com/office/word/2010/wordprocessingShape" mc:Ignorable="w14 wp14">
+  <w:endnote w:type="separator" w:id="-1">
+    <w:p>
+      <w:r>
+        <w:separator/>
+      </w:r>
+    </w:p>
+  </w:endnote>
+  <w:endnote w:type="continuationSeparator" w:id="0">
+    <w:p>
+      <w:r>
+        <w:continuationSeparator/>
+      </w:r>
+    </w:p>
+  </w:endnote>
+</w:endnotes>
+</file>
+
+<file path=word/footnotes.xml><?xml version="1.0" encoding="utf-8"?>
+<w:footnotes xmlns:wpc="http://schemas.microsoft.com/office/word/2010/wordprocessingCanvas" xmlns:mc="http://schemas.openxmlformats.org/markup-compatibility/2006" xmlns:o="urn:schemas-microsoft-com:office:office" xmlns:r="http://schemas.openxmlformats.org/officeDocument/2006/relationships" xmlns:m="http://schemas.openxmlformats.org/officeDocument/2006/math" xmlns:v="urn:schemas-microsoft-com:vml" xmlns:wp14="http://schemas.microsoft.com/office/word/2010/wordprocessingDrawing" xmlns:wp="http://schemas.openxmlformats.org/drawingml/2006/wordprocessingDrawing" xmlns:w10="urn:schemas-microsoft-com:office:word" xmlns:w="http://schemas.openxmlformats.org/wordprocessingml/2006/main" xmlns:w14="http://schemas.microsoft.com/office/word/2010/wordml" xmlns:wpg="http://schemas.microsoft.com/office/word/2010/wordprocessingGroup" xmlns:wpi="http://schemas.microsoft.com/office/word/2010/wordprocessingInk" xmlns:wne="http://schemas.microsoft.com/office/word/2006/wordml" xmlns:wps="http://schemas.microsoft.com/office/word/2010/wordprocessingShape" mc:Ignorable="w14 wp14">
+  <w:footnote w:type="separator" w:id="-1">
+    <w:p>
+      <w:r>
+        <w:separator/>
+      </w:r>
+    </w:p>
+  </w:footnote>
+  <w:footnote w:type="continuationSeparator" w:id="0">
+    <w:p>
+      <w:r>
+        <w:continuationSeparator/>
+      </w:r>
+    </w:p>
+  </w:footnote>
+</w:footnotes>
 </file>
 
 <file path=word/numbering.xml><?xml version="1.0" encoding="utf-8"?>
@@ -2222,7 +2226,7 @@
         <v:path o:extrusionok="f" gradientshapeok="t" o:connecttype="rect"/>
         <o:lock v:ext="edit" aspectratio="t"/>
       </v:shapetype>
-      <v:shape id="_x0000_i1040" type="#_x0000_t75" style="width:11.3pt;height:11.3pt" o:bullet="t">
+      <v:shape id="_x0000_i1032" type="#_x0000_t75" style="width:11.3pt;height:11.3pt" o:bullet="t">
         <v:imagedata r:id="rId1" o:title="msoA024"/>
       </v:shape>
     </w:pict>
@@ -3338,6 +3342,71 @@
       <w:szCs w:val="44"/>
     </w:rPr>
   </w:style>
+  <w:style w:type="paragraph" w:styleId="a6">
+    <w:name w:val="header"/>
+    <w:basedOn w:val="a"/>
+    <w:link w:val="Char"/>
+    <w:uiPriority w:val="99"/>
+    <w:unhideWhenUsed/>
+    <w:rsid w:val="0006794A"/>
+    <w:pPr>
+      <w:pBdr>
+        <w:bottom w:val="single" w:sz="6" w:space="1" w:color="auto"/>
+      </w:pBdr>
+      <w:tabs>
+        <w:tab w:val="center" w:pos="4153"/>
+        <w:tab w:val="right" w:pos="8306"/>
+      </w:tabs>
+      <w:snapToGrid w:val="0"/>
+      <w:jc w:val="center"/>
+    </w:pPr>
+    <w:rPr>
+      <w:sz w:val="18"/>
+      <w:szCs w:val="18"/>
+    </w:rPr>
+  </w:style>
+  <w:style w:type="character" w:customStyle="1" w:styleId="Char">
+    <w:name w:val="页眉 Char"/>
+    <w:basedOn w:val="a0"/>
+    <w:link w:val="a6"/>
+    <w:uiPriority w:val="99"/>
+    <w:rsid w:val="0006794A"/>
+    <w:rPr>
+      <w:sz w:val="18"/>
+      <w:szCs w:val="18"/>
+    </w:rPr>
+  </w:style>
+  <w:style w:type="paragraph" w:styleId="a7">
+    <w:name w:val="footer"/>
+    <w:basedOn w:val="a"/>
+    <w:link w:val="Char0"/>
+    <w:uiPriority w:val="99"/>
+    <w:unhideWhenUsed/>
+    <w:rsid w:val="0006794A"/>
+    <w:pPr>
+      <w:tabs>
+        <w:tab w:val="center" w:pos="4153"/>
+        <w:tab w:val="right" w:pos="8306"/>
+      </w:tabs>
+      <w:snapToGrid w:val="0"/>
+      <w:jc w:val="left"/>
+    </w:pPr>
+    <w:rPr>
+      <w:sz w:val="18"/>
+      <w:szCs w:val="18"/>
+    </w:rPr>
+  </w:style>
+  <w:style w:type="character" w:customStyle="1" w:styleId="Char0">
+    <w:name w:val="页脚 Char"/>
+    <w:basedOn w:val="a0"/>
+    <w:link w:val="a7"/>
+    <w:uiPriority w:val="99"/>
+    <w:rsid w:val="0006794A"/>
+    <w:rPr>
+      <w:sz w:val="18"/>
+      <w:szCs w:val="18"/>
+    </w:rPr>
+  </w:style>
 </w:styles>
 </file>
 
@@ -3670,6 +3739,71 @@
       <w:szCs w:val="44"/>
     </w:rPr>
   </w:style>
+  <w:style w:type="paragraph" w:styleId="a6">
+    <w:name w:val="header"/>
+    <w:basedOn w:val="a"/>
+    <w:link w:val="Char"/>
+    <w:uiPriority w:val="99"/>
+    <w:unhideWhenUsed/>
+    <w:rsid w:val="0006794A"/>
+    <w:pPr>
+      <w:pBdr>
+        <w:bottom w:val="single" w:sz="6" w:space="1" w:color="auto"/>
+      </w:pBdr>
+      <w:tabs>
+        <w:tab w:val="center" w:pos="4153"/>
+        <w:tab w:val="right" w:pos="8306"/>
+      </w:tabs>
+      <w:snapToGrid w:val="0"/>
+      <w:jc w:val="center"/>
+    </w:pPr>
+    <w:rPr>
+      <w:sz w:val="18"/>
+      <w:szCs w:val="18"/>
+    </w:rPr>
+  </w:style>
+  <w:style w:type="character" w:customStyle="1" w:styleId="Char">
+    <w:name w:val="页眉 Char"/>
+    <w:basedOn w:val="a0"/>
+    <w:link w:val="a6"/>
+    <w:uiPriority w:val="99"/>
+    <w:rsid w:val="0006794A"/>
+    <w:rPr>
+      <w:sz w:val="18"/>
+      <w:szCs w:val="18"/>
+    </w:rPr>
+  </w:style>
+  <w:style w:type="paragraph" w:styleId="a7">
+    <w:name w:val="footer"/>
+    <w:basedOn w:val="a"/>
+    <w:link w:val="Char0"/>
+    <w:uiPriority w:val="99"/>
+    <w:unhideWhenUsed/>
+    <w:rsid w:val="0006794A"/>
+    <w:pPr>
+      <w:tabs>
+        <w:tab w:val="center" w:pos="4153"/>
+        <w:tab w:val="right" w:pos="8306"/>
+      </w:tabs>
+      <w:snapToGrid w:val="0"/>
+      <w:jc w:val="left"/>
+    </w:pPr>
+    <w:rPr>
+      <w:sz w:val="18"/>
+      <w:szCs w:val="18"/>
+    </w:rPr>
+  </w:style>
+  <w:style w:type="character" w:customStyle="1" w:styleId="Char0">
+    <w:name w:val="页脚 Char"/>
+    <w:basedOn w:val="a0"/>
+    <w:link w:val="a7"/>
+    <w:uiPriority w:val="99"/>
+    <w:rsid w:val="0006794A"/>
+    <w:rPr>
+      <w:sz w:val="18"/>
+      <w:szCs w:val="18"/>
+    </w:rPr>
+  </w:style>
 </w:styles>
 </file>
 
@@ -3928,7 +4062,7 @@
   <a:extraClrSchemeLst/>
   <a:extLst>
     <a:ext uri="{05A4C25C-085E-4340-85A3-A5531E510DB2}">
-      <thm15:themeFamily xmlns:thm15="http://schemas.microsoft.com/office/thememl/2012/main" xmlns="" name="Office Theme" id="{62F939B6-93AF-4DB8-9C6B-D6C7DFDC589F}" vid="{4A3C46E8-61CC-4603-A589-7422A47A8E4A}"/>
+      <thm15:themeFamily xmlns="" xmlns:thm15="http://schemas.microsoft.com/office/thememl/2012/main" name="Office Theme" id="{62F939B6-93AF-4DB8-9C6B-D6C7DFDC589F}" vid="{4A3C46E8-61CC-4603-A589-7422A47A8E4A}"/>
     </a:ext>
   </a:extLst>
 </a:theme>

</xml_diff>